<commit_message>
ex 2.3 word and .txt
</commit_message>
<xml_diff>
--- a/2η_σειρα/03121818_03121098_2nd_lab.docx
+++ b/2η_σειρα/03121818_03121098_2nd_lab.docx
@@ -4436,6 +4436,2370 @@
           <w:lang w:val="el-GR"/>
         </w:rPr>
         <w:t xml:space="preserve">Συγκεκριμένα, </w:t>
+      </w:r>
+      <w:r>
+        <w:rPr>
+          <w:sz w:val="24"/>
+          <w:szCs w:val="24"/>
+          <w:lang w:val="el-GR"/>
+        </w:rPr>
+        <w:t xml:space="preserve">έχουμε έναν μετρητή που κάθε φορά που ενεργοποιείται μια διακοπή τον </w:t>
+      </w:r>
+      <w:proofErr w:type="spellStart"/>
+      <w:r>
+        <w:rPr>
+          <w:sz w:val="24"/>
+          <w:szCs w:val="24"/>
+          <w:lang w:val="el-GR"/>
+        </w:rPr>
+        <w:t>αρχικοποιούμε</w:t>
+      </w:r>
+      <w:proofErr w:type="spellEnd"/>
+      <w:r>
+        <w:rPr>
+          <w:sz w:val="24"/>
+          <w:szCs w:val="24"/>
+          <w:lang w:val="el-GR"/>
+        </w:rPr>
+        <w:t xml:space="preserve"> στην τιμή μηδέν εντός της ρουτίνας εξυπηρέτησης της διακοπής καθώς, επίσης, θέτουμε στην τιμή 1 ένα </w:t>
+      </w:r>
+      <w:r>
+        <w:rPr>
+          <w:sz w:val="24"/>
+          <w:szCs w:val="24"/>
+        </w:rPr>
+        <w:t>flag</w:t>
+      </w:r>
+      <w:r>
+        <w:rPr>
+          <w:sz w:val="24"/>
+          <w:szCs w:val="24"/>
+          <w:lang w:val="el-GR"/>
+        </w:rPr>
+        <w:t xml:space="preserve"> </w:t>
+      </w:r>
+      <w:r>
+        <w:rPr>
+          <w:sz w:val="24"/>
+          <w:szCs w:val="24"/>
+          <w:lang w:val="el-GR"/>
+        </w:rPr>
+        <w:t>που μας δείχνει ότι έχει προκύψει μια διακοπή.</w:t>
+      </w:r>
+      <w:r>
+        <w:rPr>
+          <w:sz w:val="24"/>
+          <w:szCs w:val="24"/>
+          <w:lang w:val="el-GR"/>
+        </w:rPr>
+        <w:t xml:space="preserve"> </w:t>
+      </w:r>
+      <w:r>
+        <w:rPr>
+          <w:sz w:val="24"/>
+          <w:szCs w:val="24"/>
+          <w:lang w:val="el-GR"/>
+        </w:rPr>
+        <w:t xml:space="preserve">Αφού ενεργοποιήσουμε τις διακοπές στην κατερχόμενη ακμή του ρολογιού και ενεργοποιήσουμε τις πύλες εισόδου-εξόδου, μπαίνουμε μέσα σε ένα </w:t>
+      </w:r>
+      <w:r>
+        <w:rPr>
+          <w:sz w:val="24"/>
+          <w:szCs w:val="24"/>
+        </w:rPr>
+        <w:t>while</w:t>
+      </w:r>
+      <w:r>
+        <w:rPr>
+          <w:sz w:val="24"/>
+          <w:szCs w:val="24"/>
+          <w:lang w:val="el-GR"/>
+        </w:rPr>
+        <w:t xml:space="preserve">(1) </w:t>
+      </w:r>
+      <w:r>
+        <w:rPr>
+          <w:sz w:val="24"/>
+          <w:szCs w:val="24"/>
+        </w:rPr>
+        <w:t>loop</w:t>
+      </w:r>
+      <w:r>
+        <w:rPr>
+          <w:sz w:val="24"/>
+          <w:szCs w:val="24"/>
+          <w:lang w:val="el-GR"/>
+        </w:rPr>
+        <w:t xml:space="preserve"> </w:t>
+      </w:r>
+      <w:r>
+        <w:rPr>
+          <w:sz w:val="24"/>
+          <w:szCs w:val="24"/>
+          <w:lang w:val="el-GR"/>
+        </w:rPr>
+        <w:t xml:space="preserve">στο οποίο εξετάζουμε αν έχει προκύψει </w:t>
+      </w:r>
+      <w:r>
+        <w:rPr>
+          <w:sz w:val="24"/>
+          <w:szCs w:val="24"/>
+          <w:lang w:val="el-GR"/>
+        </w:rPr>
+        <w:t>διακοπή (</w:t>
+      </w:r>
+      <w:r>
+        <w:rPr>
+          <w:sz w:val="24"/>
+          <w:szCs w:val="24"/>
+        </w:rPr>
+        <w:t>interrupt</w:t>
+      </w:r>
+      <w:r>
+        <w:rPr>
+          <w:sz w:val="24"/>
+          <w:szCs w:val="24"/>
+          <w:lang w:val="el-GR"/>
+        </w:rPr>
+        <w:t>_</w:t>
+      </w:r>
+      <w:r>
+        <w:rPr>
+          <w:sz w:val="24"/>
+          <w:szCs w:val="24"/>
+        </w:rPr>
+        <w:t>flag</w:t>
+      </w:r>
+      <w:r>
+        <w:rPr>
+          <w:sz w:val="24"/>
+          <w:szCs w:val="24"/>
+          <w:lang w:val="el-GR"/>
+        </w:rPr>
+        <w:t xml:space="preserve"> = </w:t>
+      </w:r>
+      <w:r>
+        <w:rPr>
+          <w:sz w:val="24"/>
+          <w:szCs w:val="24"/>
+          <w:lang w:val="el-GR"/>
+        </w:rPr>
+        <w:t>1),</w:t>
+      </w:r>
+      <w:r>
+        <w:rPr>
+          <w:sz w:val="24"/>
+          <w:szCs w:val="24"/>
+          <w:lang w:val="el-GR"/>
+        </w:rPr>
+        <w:t xml:space="preserve"> και αν ναι τότε ανάβουμε για 5 δευτερόλεπτα το </w:t>
+      </w:r>
+      <w:r>
+        <w:rPr>
+          <w:sz w:val="24"/>
+          <w:szCs w:val="24"/>
+        </w:rPr>
+        <w:t>led</w:t>
+      </w:r>
+      <w:r>
+        <w:rPr>
+          <w:sz w:val="24"/>
+          <w:szCs w:val="24"/>
+          <w:lang w:val="el-GR"/>
+        </w:rPr>
+        <w:t xml:space="preserve"> </w:t>
+      </w:r>
+      <w:r>
+        <w:rPr>
+          <w:sz w:val="24"/>
+          <w:szCs w:val="24"/>
+        </w:rPr>
+        <w:t>PB</w:t>
+      </w:r>
+      <w:r>
+        <w:rPr>
+          <w:sz w:val="24"/>
+          <w:szCs w:val="24"/>
+          <w:lang w:val="el-GR"/>
+        </w:rPr>
+        <w:t xml:space="preserve">0. </w:t>
+      </w:r>
+      <w:r>
+        <w:rPr>
+          <w:sz w:val="24"/>
+          <w:szCs w:val="24"/>
+          <w:lang w:val="el-GR"/>
+        </w:rPr>
+        <w:t xml:space="preserve">Αν μέσα στον χρόνο αυτό έχει ενεργοποιηθεί ξανά η διακοπή, τότε και μόνο τότε εισερχόμαστε στο κομμάτι του κώδικα που παρατίθεται με </w:t>
+      </w:r>
+      <w:r>
+        <w:rPr>
+          <w:sz w:val="24"/>
+          <w:szCs w:val="24"/>
+        </w:rPr>
+        <w:t>bold</w:t>
+      </w:r>
+      <w:r>
+        <w:rPr>
+          <w:sz w:val="24"/>
+          <w:szCs w:val="24"/>
+          <w:lang w:val="el-GR"/>
+        </w:rPr>
+        <w:t xml:space="preserve">, όπου ανάβουμε τα </w:t>
+      </w:r>
+      <w:r>
+        <w:rPr>
+          <w:sz w:val="24"/>
+          <w:szCs w:val="24"/>
+        </w:rPr>
+        <w:t>led</w:t>
+      </w:r>
+      <w:r>
+        <w:rPr>
+          <w:sz w:val="24"/>
+          <w:szCs w:val="24"/>
+          <w:lang w:val="el-GR"/>
+        </w:rPr>
+        <w:t xml:space="preserve"> </w:t>
+      </w:r>
+      <w:r>
+        <w:rPr>
+          <w:sz w:val="24"/>
+          <w:szCs w:val="24"/>
+        </w:rPr>
+        <w:t>PB</w:t>
+      </w:r>
+      <w:r>
+        <w:rPr>
+          <w:sz w:val="24"/>
+          <w:szCs w:val="24"/>
+          <w:lang w:val="el-GR"/>
+        </w:rPr>
+        <w:t>0-</w:t>
+      </w:r>
+      <w:r>
+        <w:rPr>
+          <w:sz w:val="24"/>
+          <w:szCs w:val="24"/>
+        </w:rPr>
+        <w:t>PB</w:t>
+      </w:r>
+      <w:r>
+        <w:rPr>
+          <w:sz w:val="24"/>
+          <w:szCs w:val="24"/>
+          <w:lang w:val="el-GR"/>
+        </w:rPr>
+        <w:t xml:space="preserve">5 </w:t>
+      </w:r>
+      <w:r>
+        <w:rPr>
+          <w:sz w:val="24"/>
+          <w:szCs w:val="24"/>
+          <w:lang w:val="el-GR"/>
+        </w:rPr>
+        <w:t xml:space="preserve">για 0.5 δευτερόλεπτα και αφήνουμε ανοιχτό μετά το </w:t>
+      </w:r>
+      <w:r>
+        <w:rPr>
+          <w:sz w:val="24"/>
+          <w:szCs w:val="24"/>
+        </w:rPr>
+        <w:t>PB</w:t>
+      </w:r>
+      <w:r>
+        <w:rPr>
+          <w:sz w:val="24"/>
+          <w:szCs w:val="24"/>
+          <w:lang w:val="el-GR"/>
+        </w:rPr>
+        <w:t xml:space="preserve">0 </w:t>
+      </w:r>
+      <w:r>
+        <w:rPr>
+          <w:sz w:val="24"/>
+          <w:szCs w:val="24"/>
+          <w:lang w:val="el-GR"/>
+        </w:rPr>
+        <w:t xml:space="preserve">μόνο για ακόμα 4.5 δευτερόλεπτα. </w:t>
+      </w:r>
+    </w:p>
+    <w:p>
+      <w:pPr>
+        <w:jc w:val="both"/>
+        <w:rPr>
+          <w:sz w:val="24"/>
+          <w:szCs w:val="24"/>
+          <w:lang w:val="el-GR"/>
+        </w:rPr>
+      </w:pPr>
+      <w:r>
+        <w:rPr>
+          <w:sz w:val="24"/>
+          <w:szCs w:val="24"/>
+          <w:lang w:val="el-GR"/>
+        </w:rPr>
+        <w:t>Κάτι</w:t>
+      </w:r>
+      <w:r>
+        <w:rPr>
+          <w:sz w:val="24"/>
+          <w:szCs w:val="24"/>
+          <w:lang w:val="el-GR"/>
+        </w:rPr>
+        <w:t xml:space="preserve"> </w:t>
+      </w:r>
+      <w:r>
+        <w:rPr>
+          <w:sz w:val="24"/>
+          <w:szCs w:val="24"/>
+          <w:lang w:val="el-GR"/>
+        </w:rPr>
+        <w:t>σημαντικό</w:t>
+      </w:r>
+      <w:r>
+        <w:rPr>
+          <w:sz w:val="24"/>
+          <w:szCs w:val="24"/>
+          <w:lang w:val="el-GR"/>
+        </w:rPr>
+        <w:t xml:space="preserve"> </w:t>
+      </w:r>
+      <w:r>
+        <w:rPr>
+          <w:sz w:val="24"/>
+          <w:szCs w:val="24"/>
+          <w:lang w:val="el-GR"/>
+        </w:rPr>
+        <w:t>που</w:t>
+      </w:r>
+      <w:r>
+        <w:rPr>
+          <w:sz w:val="24"/>
+          <w:szCs w:val="24"/>
+          <w:lang w:val="el-GR"/>
+        </w:rPr>
+        <w:t xml:space="preserve"> </w:t>
+      </w:r>
+      <w:r>
+        <w:rPr>
+          <w:sz w:val="24"/>
+          <w:szCs w:val="24"/>
+          <w:lang w:val="el-GR"/>
+        </w:rPr>
+        <w:t>παρατηρήσαμε</w:t>
+      </w:r>
+      <w:r>
+        <w:rPr>
+          <w:sz w:val="24"/>
+          <w:szCs w:val="24"/>
+          <w:lang w:val="el-GR"/>
+        </w:rPr>
+        <w:t xml:space="preserve"> </w:t>
+      </w:r>
+      <w:r>
+        <w:rPr>
+          <w:sz w:val="24"/>
+          <w:szCs w:val="24"/>
+          <w:lang w:val="el-GR"/>
+        </w:rPr>
+        <w:t xml:space="preserve">είναι ότι το </w:t>
+      </w:r>
+      <w:r>
+        <w:rPr>
+          <w:sz w:val="24"/>
+          <w:szCs w:val="24"/>
+          <w:lang w:val="el-GR"/>
+        </w:rPr>
+        <w:t>#</w:t>
+      </w:r>
+      <w:r>
+        <w:rPr>
+          <w:sz w:val="24"/>
+          <w:szCs w:val="24"/>
+        </w:rPr>
+        <w:t>define</w:t>
+      </w:r>
+      <w:r>
+        <w:rPr>
+          <w:sz w:val="24"/>
+          <w:szCs w:val="24"/>
+          <w:lang w:val="el-GR"/>
+        </w:rPr>
+        <w:t xml:space="preserve"> </w:t>
+      </w:r>
+      <w:r>
+        <w:rPr>
+          <w:sz w:val="24"/>
+          <w:szCs w:val="24"/>
+          <w:lang w:val="el-GR"/>
+        </w:rPr>
+        <w:t xml:space="preserve">που φαίνεται με κόκκινο χρώμα για την </w:t>
+      </w:r>
+      <w:r>
+        <w:rPr>
+          <w:sz w:val="24"/>
+          <w:szCs w:val="24"/>
+        </w:rPr>
+        <w:t>F</w:t>
+      </w:r>
+      <w:r>
+        <w:rPr>
+          <w:sz w:val="24"/>
+          <w:szCs w:val="24"/>
+          <w:lang w:val="el-GR"/>
+        </w:rPr>
+        <w:t>_</w:t>
+      </w:r>
+      <w:r>
+        <w:rPr>
+          <w:sz w:val="24"/>
+          <w:szCs w:val="24"/>
+        </w:rPr>
+        <w:t>CPU</w:t>
+      </w:r>
+      <w:r>
+        <w:rPr>
+          <w:sz w:val="24"/>
+          <w:szCs w:val="24"/>
+          <w:lang w:val="el-GR"/>
+        </w:rPr>
+        <w:t xml:space="preserve"> </w:t>
+      </w:r>
+      <w:r>
+        <w:rPr>
+          <w:sz w:val="24"/>
+          <w:szCs w:val="24"/>
+          <w:lang w:val="el-GR"/>
+        </w:rPr>
+        <w:t xml:space="preserve">πρέπει να </w:t>
+      </w:r>
+      <w:r>
+        <w:rPr>
+          <w:sz w:val="24"/>
+          <w:szCs w:val="24"/>
+          <w:lang w:val="el-GR"/>
+        </w:rPr>
+        <w:t xml:space="preserve">ορίζεται πιο πάνω από τα </w:t>
+      </w:r>
+      <w:r>
+        <w:rPr>
+          <w:sz w:val="24"/>
+          <w:szCs w:val="24"/>
+          <w:lang w:val="el-GR"/>
+        </w:rPr>
+        <w:t>#</w:t>
+      </w:r>
+      <w:r>
+        <w:rPr>
+          <w:sz w:val="24"/>
+          <w:szCs w:val="24"/>
+        </w:rPr>
+        <w:t>include</w:t>
+      </w:r>
+      <w:r>
+        <w:rPr>
+          <w:sz w:val="24"/>
+          <w:szCs w:val="24"/>
+          <w:lang w:val="el-GR"/>
+        </w:rPr>
+        <w:t xml:space="preserve"> (</w:t>
+      </w:r>
+      <w:r>
+        <w:rPr>
+          <w:sz w:val="24"/>
+          <w:szCs w:val="24"/>
+          <w:lang w:val="el-GR"/>
+        </w:rPr>
+        <w:t xml:space="preserve">ειδικά το </w:t>
+      </w:r>
+      <w:r>
+        <w:rPr>
+          <w:sz w:val="24"/>
+          <w:szCs w:val="24"/>
+          <w:lang w:val="el-GR"/>
+        </w:rPr>
+        <w:t>#</w:t>
+      </w:r>
+      <w:r>
+        <w:rPr>
+          <w:sz w:val="24"/>
+          <w:szCs w:val="24"/>
+        </w:rPr>
+        <w:t>include</w:t>
+      </w:r>
+      <w:r>
+        <w:rPr>
+          <w:sz w:val="24"/>
+          <w:szCs w:val="24"/>
+          <w:lang w:val="el-GR"/>
+        </w:rPr>
+        <w:t xml:space="preserve"> &lt;</w:t>
+      </w:r>
+      <w:r>
+        <w:rPr>
+          <w:sz w:val="24"/>
+          <w:szCs w:val="24"/>
+        </w:rPr>
+        <w:t>util</w:t>
+      </w:r>
+      <w:r>
+        <w:rPr>
+          <w:sz w:val="24"/>
+          <w:szCs w:val="24"/>
+          <w:lang w:val="el-GR"/>
+        </w:rPr>
+        <w:t>/</w:t>
+      </w:r>
+      <w:r>
+        <w:rPr>
+          <w:sz w:val="24"/>
+          <w:szCs w:val="24"/>
+        </w:rPr>
+        <w:t>delay</w:t>
+      </w:r>
+      <w:r>
+        <w:rPr>
+          <w:sz w:val="24"/>
+          <w:szCs w:val="24"/>
+          <w:lang w:val="el-GR"/>
+        </w:rPr>
+        <w:t>.</w:t>
+      </w:r>
+      <w:r>
+        <w:rPr>
+          <w:sz w:val="24"/>
+          <w:szCs w:val="24"/>
+        </w:rPr>
+        <w:t>h</w:t>
+      </w:r>
+      <w:r>
+        <w:rPr>
+          <w:sz w:val="24"/>
+          <w:szCs w:val="24"/>
+          <w:lang w:val="el-GR"/>
+        </w:rPr>
+        <w:t xml:space="preserve">&gt;) </w:t>
+      </w:r>
+      <w:r>
+        <w:rPr>
+          <w:sz w:val="24"/>
+          <w:szCs w:val="24"/>
+          <w:lang w:val="el-GR"/>
+        </w:rPr>
+        <w:t xml:space="preserve">επειδή η συνάρτηση </w:t>
+      </w:r>
+      <w:r>
+        <w:rPr>
+          <w:sz w:val="24"/>
+          <w:szCs w:val="24"/>
+          <w:lang w:val="el-GR"/>
+        </w:rPr>
+        <w:t>_</w:t>
+      </w:r>
+      <w:r>
+        <w:rPr>
+          <w:sz w:val="24"/>
+          <w:szCs w:val="24"/>
+        </w:rPr>
+        <w:t>delay</w:t>
+      </w:r>
+      <w:r>
+        <w:rPr>
+          <w:sz w:val="24"/>
+          <w:szCs w:val="24"/>
+          <w:lang w:val="el-GR"/>
+        </w:rPr>
+        <w:t>_</w:t>
+      </w:r>
+      <w:proofErr w:type="spellStart"/>
+      <w:r>
+        <w:rPr>
+          <w:sz w:val="24"/>
+          <w:szCs w:val="24"/>
+        </w:rPr>
+        <w:t>ms</w:t>
+      </w:r>
+      <w:proofErr w:type="spellEnd"/>
+      <w:r>
+        <w:rPr>
+          <w:sz w:val="24"/>
+          <w:szCs w:val="24"/>
+          <w:lang w:val="el-GR"/>
+        </w:rPr>
+        <w:t xml:space="preserve">() </w:t>
+      </w:r>
+      <w:r>
+        <w:rPr>
+          <w:sz w:val="24"/>
+          <w:szCs w:val="24"/>
+          <w:lang w:val="el-GR"/>
+        </w:rPr>
+        <w:t xml:space="preserve">χρησιμοποιεί την συχνότητα του επεξεργαστή που της ορίζουμε κάθε φορά και εμείς θέλουμε να χρησιμοποιεί την συχνότητα του μικροεπεξεργαστή </w:t>
+      </w:r>
+      <w:proofErr w:type="spellStart"/>
+      <w:r>
+        <w:rPr>
+          <w:sz w:val="24"/>
+          <w:szCs w:val="24"/>
+        </w:rPr>
+        <w:t>ATmega</w:t>
+      </w:r>
+      <w:proofErr w:type="spellEnd"/>
+      <w:r>
+        <w:rPr>
+          <w:sz w:val="24"/>
+          <w:szCs w:val="24"/>
+          <w:lang w:val="el-GR"/>
+        </w:rPr>
+        <w:t>328</w:t>
+      </w:r>
+      <w:r>
+        <w:rPr>
+          <w:sz w:val="24"/>
+          <w:szCs w:val="24"/>
+        </w:rPr>
+        <w:t>PB</w:t>
+      </w:r>
+      <w:r>
+        <w:rPr>
+          <w:sz w:val="24"/>
+          <w:szCs w:val="24"/>
+          <w:lang w:val="el-GR"/>
+        </w:rPr>
+        <w:t xml:space="preserve"> </w:t>
+      </w:r>
+      <w:r>
+        <w:rPr>
+          <w:sz w:val="24"/>
+          <w:szCs w:val="24"/>
+          <w:lang w:val="el-GR"/>
+        </w:rPr>
+        <w:t>που είναι 16</w:t>
+      </w:r>
+      <w:r>
+        <w:rPr>
+          <w:sz w:val="24"/>
+          <w:szCs w:val="24"/>
+        </w:rPr>
+        <w:t>MHz</w:t>
+      </w:r>
+      <w:r>
+        <w:rPr>
+          <w:sz w:val="24"/>
+          <w:szCs w:val="24"/>
+          <w:lang w:val="el-GR"/>
+        </w:rPr>
+        <w:t xml:space="preserve">. </w:t>
+      </w:r>
+    </w:p>
+    <w:p>
+      <w:pPr>
+        <w:spacing w:after="0"/>
+        <w:jc w:val="both"/>
+        <w:rPr>
+          <w:color w:val="FF0000"/>
+          <w:sz w:val="20"/>
+          <w:szCs w:val="20"/>
+        </w:rPr>
+      </w:pPr>
+      <w:r>
+        <w:rPr>
+          <w:color w:val="FF0000"/>
+          <w:sz w:val="20"/>
+          <w:szCs w:val="20"/>
+        </w:rPr>
+        <w:t>#define F_CPU 16000000UL            // needs to be here before #include &lt;util/</w:t>
+      </w:r>
+      <w:proofErr w:type="spellStart"/>
+      <w:r>
+        <w:rPr>
+          <w:color w:val="FF0000"/>
+          <w:sz w:val="20"/>
+          <w:szCs w:val="20"/>
+        </w:rPr>
+        <w:t>delay.h</w:t>
+      </w:r>
+      <w:proofErr w:type="spellEnd"/>
+      <w:r>
+        <w:rPr>
+          <w:color w:val="FF0000"/>
+          <w:sz w:val="20"/>
+          <w:szCs w:val="20"/>
+        </w:rPr>
+        <w:t>&gt;</w:t>
+      </w:r>
+    </w:p>
+    <w:p>
+      <w:pPr>
+        <w:spacing w:after="0"/>
+        <w:jc w:val="both"/>
+        <w:rPr>
+          <w:sz w:val="20"/>
+          <w:szCs w:val="20"/>
+        </w:rPr>
+      </w:pPr>
+    </w:p>
+    <w:p>
+      <w:pPr>
+        <w:spacing w:after="0"/>
+        <w:jc w:val="both"/>
+        <w:rPr>
+          <w:sz w:val="20"/>
+          <w:szCs w:val="20"/>
+        </w:rPr>
+      </w:pPr>
+      <w:r>
+        <w:rPr>
+          <w:sz w:val="20"/>
+          <w:szCs w:val="20"/>
+        </w:rPr>
+        <w:t>#include &lt;</w:t>
+      </w:r>
+      <w:proofErr w:type="spellStart"/>
+      <w:r>
+        <w:rPr>
+          <w:sz w:val="20"/>
+          <w:szCs w:val="20"/>
+        </w:rPr>
+        <w:t>avr</w:t>
+      </w:r>
+      <w:proofErr w:type="spellEnd"/>
+      <w:r>
+        <w:rPr>
+          <w:sz w:val="20"/>
+          <w:szCs w:val="20"/>
+        </w:rPr>
+        <w:t>/</w:t>
+      </w:r>
+      <w:proofErr w:type="spellStart"/>
+      <w:r>
+        <w:rPr>
+          <w:sz w:val="20"/>
+          <w:szCs w:val="20"/>
+        </w:rPr>
+        <w:t>io.h</w:t>
+      </w:r>
+      <w:proofErr w:type="spellEnd"/>
+      <w:r>
+        <w:rPr>
+          <w:sz w:val="20"/>
+          <w:szCs w:val="20"/>
+        </w:rPr>
+        <w:t>&gt;</w:t>
+      </w:r>
+    </w:p>
+    <w:p>
+      <w:pPr>
+        <w:spacing w:after="0"/>
+        <w:jc w:val="both"/>
+        <w:rPr>
+          <w:sz w:val="20"/>
+          <w:szCs w:val="20"/>
+        </w:rPr>
+      </w:pPr>
+      <w:r>
+        <w:rPr>
+          <w:sz w:val="20"/>
+          <w:szCs w:val="20"/>
+        </w:rPr>
+        <w:t>#include &lt;util/</w:t>
+      </w:r>
+      <w:proofErr w:type="spellStart"/>
+      <w:r>
+        <w:rPr>
+          <w:sz w:val="20"/>
+          <w:szCs w:val="20"/>
+        </w:rPr>
+        <w:t>delay.h</w:t>
+      </w:r>
+      <w:proofErr w:type="spellEnd"/>
+      <w:r>
+        <w:rPr>
+          <w:sz w:val="20"/>
+          <w:szCs w:val="20"/>
+        </w:rPr>
+        <w:t>&gt;</w:t>
+      </w:r>
+    </w:p>
+    <w:p>
+      <w:pPr>
+        <w:spacing w:after="0"/>
+        <w:jc w:val="both"/>
+        <w:rPr>
+          <w:sz w:val="20"/>
+          <w:szCs w:val="20"/>
+        </w:rPr>
+      </w:pPr>
+      <w:r>
+        <w:rPr>
+          <w:sz w:val="20"/>
+          <w:szCs w:val="20"/>
+        </w:rPr>
+        <w:t>#include &lt;</w:t>
+      </w:r>
+      <w:proofErr w:type="spellStart"/>
+      <w:r>
+        <w:rPr>
+          <w:sz w:val="20"/>
+          <w:szCs w:val="20"/>
+        </w:rPr>
+        <w:t>avr</w:t>
+      </w:r>
+      <w:proofErr w:type="spellEnd"/>
+      <w:r>
+        <w:rPr>
+          <w:sz w:val="20"/>
+          <w:szCs w:val="20"/>
+        </w:rPr>
+        <w:t>/</w:t>
+      </w:r>
+      <w:proofErr w:type="spellStart"/>
+      <w:r>
+        <w:rPr>
+          <w:sz w:val="20"/>
+          <w:szCs w:val="20"/>
+        </w:rPr>
+        <w:t>interrupt.h</w:t>
+      </w:r>
+      <w:proofErr w:type="spellEnd"/>
+      <w:r>
+        <w:rPr>
+          <w:sz w:val="20"/>
+          <w:szCs w:val="20"/>
+        </w:rPr>
+        <w:t>&gt;</w:t>
+      </w:r>
+    </w:p>
+    <w:p>
+      <w:pPr>
+        <w:spacing w:after="0"/>
+        <w:jc w:val="both"/>
+        <w:rPr>
+          <w:sz w:val="20"/>
+          <w:szCs w:val="20"/>
+        </w:rPr>
+      </w:pPr>
+    </w:p>
+    <w:p>
+      <w:pPr>
+        <w:spacing w:after="0"/>
+        <w:jc w:val="both"/>
+        <w:rPr>
+          <w:sz w:val="20"/>
+          <w:szCs w:val="20"/>
+        </w:rPr>
+      </w:pPr>
+      <w:r>
+        <w:rPr>
+          <w:sz w:val="20"/>
+          <w:szCs w:val="20"/>
+        </w:rPr>
+        <w:t xml:space="preserve">volatile uint8_t </w:t>
+      </w:r>
+      <w:proofErr w:type="spellStart"/>
+      <w:r>
+        <w:rPr>
+          <w:sz w:val="20"/>
+          <w:szCs w:val="20"/>
+        </w:rPr>
+        <w:t>interrupt_flag</w:t>
+      </w:r>
+      <w:proofErr w:type="spellEnd"/>
+      <w:r>
+        <w:rPr>
+          <w:sz w:val="20"/>
+          <w:szCs w:val="20"/>
+        </w:rPr>
+        <w:t xml:space="preserve"> = 0;// indicates interrupt </w:t>
+      </w:r>
+      <w:proofErr w:type="spellStart"/>
+      <w:r>
+        <w:rPr>
+          <w:sz w:val="20"/>
+          <w:szCs w:val="20"/>
+        </w:rPr>
+        <w:t>occurence</w:t>
+      </w:r>
+      <w:proofErr w:type="spellEnd"/>
+      <w:r>
+        <w:rPr>
+          <w:sz w:val="20"/>
+          <w:szCs w:val="20"/>
+        </w:rPr>
+        <w:t xml:space="preserve"> </w:t>
+      </w:r>
+    </w:p>
+    <w:p>
+      <w:pPr>
+        <w:spacing w:after="0"/>
+        <w:jc w:val="both"/>
+        <w:rPr>
+          <w:sz w:val="20"/>
+          <w:szCs w:val="20"/>
+        </w:rPr>
+      </w:pPr>
+      <w:r>
+        <w:rPr>
+          <w:sz w:val="20"/>
+          <w:szCs w:val="20"/>
+        </w:rPr>
+        <w:t xml:space="preserve">volatile uint16_t counter = </w:t>
+      </w:r>
+      <w:proofErr w:type="gramStart"/>
+      <w:r>
+        <w:rPr>
+          <w:sz w:val="20"/>
+          <w:szCs w:val="20"/>
+        </w:rPr>
+        <w:t xml:space="preserve">0;   </w:t>
+      </w:r>
+      <w:proofErr w:type="gramEnd"/>
+      <w:r>
+        <w:rPr>
+          <w:sz w:val="20"/>
+          <w:szCs w:val="20"/>
+        </w:rPr>
+        <w:t xml:space="preserve">   // counter for timing</w:t>
+      </w:r>
+    </w:p>
+    <w:p>
+      <w:pPr>
+        <w:spacing w:after="0"/>
+        <w:jc w:val="both"/>
+        <w:rPr>
+          <w:sz w:val="20"/>
+          <w:szCs w:val="20"/>
+        </w:rPr>
+      </w:pPr>
+    </w:p>
+    <w:p>
+      <w:pPr>
+        <w:spacing w:after="0"/>
+        <w:jc w:val="both"/>
+        <w:rPr>
+          <w:sz w:val="20"/>
+          <w:szCs w:val="20"/>
+        </w:rPr>
+      </w:pPr>
+      <w:r>
+        <w:rPr>
+          <w:sz w:val="20"/>
+          <w:szCs w:val="20"/>
+        </w:rPr>
+        <w:t>// External INT1 interrupt routine (PD3)</w:t>
+      </w:r>
+    </w:p>
+    <w:p>
+      <w:pPr>
+        <w:spacing w:after="0"/>
+        <w:jc w:val="both"/>
+        <w:rPr>
+          <w:sz w:val="20"/>
+          <w:szCs w:val="20"/>
+        </w:rPr>
+      </w:pPr>
+      <w:r>
+        <w:rPr>
+          <w:sz w:val="20"/>
+          <w:szCs w:val="20"/>
+        </w:rPr>
+        <w:t xml:space="preserve">ISR(INT1_vect)                      </w:t>
+      </w:r>
+    </w:p>
+    <w:p>
+      <w:pPr>
+        <w:spacing w:after="0"/>
+        <w:jc w:val="both"/>
+        <w:rPr>
+          <w:sz w:val="20"/>
+          <w:szCs w:val="20"/>
+        </w:rPr>
+      </w:pPr>
+      <w:r>
+        <w:rPr>
+          <w:sz w:val="20"/>
+          <w:szCs w:val="20"/>
+        </w:rPr>
+        <w:t>{</w:t>
+      </w:r>
+    </w:p>
+    <w:p>
+      <w:pPr>
+        <w:spacing w:after="0"/>
+        <w:jc w:val="both"/>
+        <w:rPr>
+          <w:sz w:val="20"/>
+          <w:szCs w:val="20"/>
+        </w:rPr>
+      </w:pPr>
+      <w:r>
+        <w:rPr>
+          <w:sz w:val="20"/>
+          <w:szCs w:val="20"/>
+        </w:rPr>
+        <w:t xml:space="preserve">    </w:t>
+      </w:r>
+      <w:proofErr w:type="spellStart"/>
+      <w:r>
+        <w:rPr>
+          <w:sz w:val="20"/>
+          <w:szCs w:val="20"/>
+        </w:rPr>
+        <w:t>interrupt_flag</w:t>
+      </w:r>
+      <w:proofErr w:type="spellEnd"/>
+      <w:r>
+        <w:rPr>
+          <w:sz w:val="20"/>
+          <w:szCs w:val="20"/>
+        </w:rPr>
+        <w:t xml:space="preserve"> = </w:t>
+      </w:r>
+      <w:proofErr w:type="gramStart"/>
+      <w:r>
+        <w:rPr>
+          <w:sz w:val="20"/>
+          <w:szCs w:val="20"/>
+        </w:rPr>
+        <w:t xml:space="preserve">1;   </w:t>
+      </w:r>
+      <w:proofErr w:type="gramEnd"/>
+      <w:r>
+        <w:rPr>
+          <w:sz w:val="20"/>
+          <w:szCs w:val="20"/>
+        </w:rPr>
+        <w:t xml:space="preserve">          // interrupt occurs, open led PB0</w:t>
+      </w:r>
+    </w:p>
+    <w:p>
+      <w:pPr>
+        <w:spacing w:after="0"/>
+        <w:jc w:val="both"/>
+        <w:rPr>
+          <w:sz w:val="20"/>
+          <w:szCs w:val="20"/>
+        </w:rPr>
+      </w:pPr>
+      <w:r>
+        <w:rPr>
+          <w:sz w:val="20"/>
+          <w:szCs w:val="20"/>
+        </w:rPr>
+        <w:t xml:space="preserve">    counter = </w:t>
+      </w:r>
+      <w:proofErr w:type="gramStart"/>
+      <w:r>
+        <w:rPr>
+          <w:sz w:val="20"/>
+          <w:szCs w:val="20"/>
+        </w:rPr>
+        <w:t xml:space="preserve">0;   </w:t>
+      </w:r>
+      <w:proofErr w:type="gramEnd"/>
+      <w:r>
+        <w:rPr>
+          <w:sz w:val="20"/>
+          <w:szCs w:val="20"/>
+        </w:rPr>
+        <w:t xml:space="preserve">                 // reset counter</w:t>
+      </w:r>
+    </w:p>
+    <w:p>
+      <w:pPr>
+        <w:spacing w:after="0"/>
+        <w:jc w:val="both"/>
+        <w:rPr>
+          <w:sz w:val="20"/>
+          <w:szCs w:val="20"/>
+        </w:rPr>
+      </w:pPr>
+      <w:r>
+        <w:rPr>
+          <w:sz w:val="20"/>
+          <w:szCs w:val="20"/>
+        </w:rPr>
+        <w:t xml:space="preserve">    </w:t>
+      </w:r>
+    </w:p>
+    <w:p>
+      <w:pPr>
+        <w:spacing w:after="0"/>
+        <w:jc w:val="both"/>
+        <w:rPr>
+          <w:sz w:val="20"/>
+          <w:szCs w:val="20"/>
+        </w:rPr>
+      </w:pPr>
+      <w:r>
+        <w:rPr>
+          <w:sz w:val="20"/>
+          <w:szCs w:val="20"/>
+        </w:rPr>
+        <w:t xml:space="preserve">    EIFR = (1 &lt;&lt; INTF1</w:t>
+      </w:r>
+      <w:proofErr w:type="gramStart"/>
+      <w:r>
+        <w:rPr>
+          <w:sz w:val="20"/>
+          <w:szCs w:val="20"/>
+        </w:rPr>
+        <w:t xml:space="preserve">);   </w:t>
+      </w:r>
+      <w:proofErr w:type="gramEnd"/>
+      <w:r>
+        <w:rPr>
+          <w:sz w:val="20"/>
+          <w:szCs w:val="20"/>
+        </w:rPr>
+        <w:t xml:space="preserve">         // Clear the flag of interrupt INTF1</w:t>
+      </w:r>
+    </w:p>
+    <w:p>
+      <w:pPr>
+        <w:spacing w:after="0"/>
+        <w:jc w:val="both"/>
+        <w:rPr>
+          <w:sz w:val="20"/>
+          <w:szCs w:val="20"/>
+        </w:rPr>
+      </w:pPr>
+      <w:r>
+        <w:rPr>
+          <w:sz w:val="20"/>
+          <w:szCs w:val="20"/>
+        </w:rPr>
+        <w:t>}</w:t>
+      </w:r>
+    </w:p>
+    <w:p>
+      <w:pPr>
+        <w:spacing w:after="0"/>
+        <w:jc w:val="both"/>
+        <w:rPr>
+          <w:sz w:val="20"/>
+          <w:szCs w:val="20"/>
+        </w:rPr>
+      </w:pPr>
+    </w:p>
+    <w:p>
+      <w:pPr>
+        <w:spacing w:after="0"/>
+        <w:jc w:val="both"/>
+        <w:rPr>
+          <w:sz w:val="20"/>
+          <w:szCs w:val="20"/>
+        </w:rPr>
+      </w:pPr>
+      <w:r>
+        <w:rPr>
+          <w:sz w:val="20"/>
+          <w:szCs w:val="20"/>
+        </w:rPr>
+        <w:t xml:space="preserve">int main(void) </w:t>
+      </w:r>
+    </w:p>
+    <w:p>
+      <w:pPr>
+        <w:spacing w:after="0"/>
+        <w:jc w:val="both"/>
+        <w:rPr>
+          <w:sz w:val="20"/>
+          <w:szCs w:val="20"/>
+        </w:rPr>
+      </w:pPr>
+      <w:r>
+        <w:rPr>
+          <w:sz w:val="20"/>
+          <w:szCs w:val="20"/>
+        </w:rPr>
+        <w:t>{</w:t>
+      </w:r>
+    </w:p>
+    <w:p>
+      <w:pPr>
+        <w:spacing w:after="0"/>
+        <w:jc w:val="both"/>
+        <w:rPr>
+          <w:sz w:val="20"/>
+          <w:szCs w:val="20"/>
+        </w:rPr>
+      </w:pPr>
+      <w:r>
+        <w:rPr>
+          <w:sz w:val="20"/>
+          <w:szCs w:val="20"/>
+        </w:rPr>
+        <w:t xml:space="preserve">    // Interrupt on falling edge of INT1 pin</w:t>
+      </w:r>
+    </w:p>
+    <w:p>
+      <w:pPr>
+        <w:spacing w:after="0"/>
+        <w:jc w:val="both"/>
+        <w:rPr>
+          <w:sz w:val="20"/>
+          <w:szCs w:val="20"/>
+        </w:rPr>
+      </w:pPr>
+      <w:r>
+        <w:rPr>
+          <w:sz w:val="20"/>
+          <w:szCs w:val="20"/>
+        </w:rPr>
+        <w:t xml:space="preserve">    EICRA = (1 &lt;&lt; ISC11) | (0 &lt;&lt; ISC10</w:t>
+      </w:r>
+      <w:proofErr w:type="gramStart"/>
+      <w:r>
+        <w:rPr>
+          <w:sz w:val="20"/>
+          <w:szCs w:val="20"/>
+        </w:rPr>
+        <w:t>);</w:t>
+      </w:r>
+      <w:proofErr w:type="gramEnd"/>
+    </w:p>
+    <w:p>
+      <w:pPr>
+        <w:spacing w:after="0"/>
+        <w:jc w:val="both"/>
+        <w:rPr>
+          <w:sz w:val="20"/>
+          <w:szCs w:val="20"/>
+        </w:rPr>
+      </w:pPr>
+      <w:r>
+        <w:rPr>
+          <w:sz w:val="20"/>
+          <w:szCs w:val="20"/>
+        </w:rPr>
+        <w:t xml:space="preserve">    // Enable the INT1 interrupt mask (PD3)</w:t>
+      </w:r>
+    </w:p>
+    <w:p>
+      <w:pPr>
+        <w:spacing w:after="0"/>
+        <w:jc w:val="both"/>
+        <w:rPr>
+          <w:sz w:val="20"/>
+          <w:szCs w:val="20"/>
+        </w:rPr>
+      </w:pPr>
+      <w:r>
+        <w:rPr>
+          <w:sz w:val="20"/>
+          <w:szCs w:val="20"/>
+        </w:rPr>
+        <w:t xml:space="preserve">    EIMSK = (1 &lt;&lt; INT1</w:t>
+      </w:r>
+      <w:proofErr w:type="gramStart"/>
+      <w:r>
+        <w:rPr>
+          <w:sz w:val="20"/>
+          <w:szCs w:val="20"/>
+        </w:rPr>
+        <w:t xml:space="preserve">);   </w:t>
+      </w:r>
+      <w:proofErr w:type="gramEnd"/>
+      <w:r>
+        <w:rPr>
+          <w:sz w:val="20"/>
+          <w:szCs w:val="20"/>
+        </w:rPr>
+        <w:t xml:space="preserve"> // Mask for external interrupt INT1    </w:t>
+      </w:r>
+    </w:p>
+    <w:p>
+      <w:pPr>
+        <w:spacing w:after="0"/>
+        <w:jc w:val="both"/>
+        <w:rPr>
+          <w:sz w:val="20"/>
+          <w:szCs w:val="20"/>
+        </w:rPr>
+      </w:pPr>
+      <w:r>
+        <w:rPr>
+          <w:sz w:val="20"/>
+          <w:szCs w:val="20"/>
+        </w:rPr>
+        <w:t xml:space="preserve">    </w:t>
+      </w:r>
+    </w:p>
+    <w:p>
+      <w:pPr>
+        <w:spacing w:after="0"/>
+        <w:jc w:val="both"/>
+        <w:rPr>
+          <w:sz w:val="20"/>
+          <w:szCs w:val="20"/>
+        </w:rPr>
+      </w:pPr>
+      <w:r>
+        <w:rPr>
+          <w:sz w:val="20"/>
+          <w:szCs w:val="20"/>
+        </w:rPr>
+        <w:t xml:space="preserve">    </w:t>
+      </w:r>
+      <w:proofErr w:type="gramStart"/>
+      <w:r>
+        <w:rPr>
+          <w:sz w:val="20"/>
+          <w:szCs w:val="20"/>
+        </w:rPr>
+        <w:t>sei(</w:t>
+      </w:r>
+      <w:proofErr w:type="gramEnd"/>
+      <w:r>
+        <w:rPr>
+          <w:sz w:val="20"/>
+          <w:szCs w:val="20"/>
+        </w:rPr>
+        <w:t>);                  // Enable global interrupts</w:t>
+      </w:r>
+    </w:p>
+    <w:p>
+      <w:pPr>
+        <w:spacing w:after="0"/>
+        <w:jc w:val="both"/>
+        <w:rPr>
+          <w:sz w:val="20"/>
+          <w:szCs w:val="20"/>
+        </w:rPr>
+      </w:pPr>
+      <w:r>
+        <w:rPr>
+          <w:sz w:val="20"/>
+          <w:szCs w:val="20"/>
+        </w:rPr>
+        <w:lastRenderedPageBreak/>
+        <w:t xml:space="preserve">   </w:t>
+      </w:r>
+    </w:p>
+    <w:p>
+      <w:pPr>
+        <w:spacing w:after="0"/>
+        <w:jc w:val="both"/>
+        <w:rPr>
+          <w:sz w:val="20"/>
+          <w:szCs w:val="20"/>
+        </w:rPr>
+      </w:pPr>
+      <w:r>
+        <w:rPr>
+          <w:sz w:val="20"/>
+          <w:szCs w:val="20"/>
+        </w:rPr>
+        <w:t xml:space="preserve">    DDRB = 0</w:t>
+      </w:r>
+      <w:proofErr w:type="gramStart"/>
+      <w:r>
+        <w:rPr>
+          <w:sz w:val="20"/>
+          <w:szCs w:val="20"/>
+        </w:rPr>
+        <w:t xml:space="preserve">xFF;   </w:t>
+      </w:r>
+      <w:proofErr w:type="gramEnd"/>
+      <w:r>
+        <w:rPr>
+          <w:sz w:val="20"/>
+          <w:szCs w:val="20"/>
+        </w:rPr>
+        <w:t xml:space="preserve">         // Initialize PORTB as output</w:t>
+      </w:r>
+    </w:p>
+    <w:p>
+      <w:pPr>
+        <w:spacing w:after="0"/>
+        <w:jc w:val="both"/>
+        <w:rPr>
+          <w:sz w:val="20"/>
+          <w:szCs w:val="20"/>
+        </w:rPr>
+      </w:pPr>
+      <w:r>
+        <w:rPr>
+          <w:sz w:val="20"/>
+          <w:szCs w:val="20"/>
+        </w:rPr>
+        <w:t xml:space="preserve">   </w:t>
+      </w:r>
+    </w:p>
+    <w:p>
+      <w:pPr>
+        <w:spacing w:after="0"/>
+        <w:jc w:val="both"/>
+        <w:rPr>
+          <w:sz w:val="20"/>
+          <w:szCs w:val="20"/>
+        </w:rPr>
+      </w:pPr>
+      <w:r>
+        <w:rPr>
+          <w:sz w:val="20"/>
+          <w:szCs w:val="20"/>
+        </w:rPr>
+        <w:t xml:space="preserve">   </w:t>
+      </w:r>
+      <w:r>
+        <w:rPr>
+          <w:sz w:val="20"/>
+          <w:szCs w:val="20"/>
+        </w:rPr>
+        <w:t xml:space="preserve"> // remember to check if the following are necessary</w:t>
+      </w:r>
+    </w:p>
+    <w:p>
+      <w:pPr>
+        <w:spacing w:after="0"/>
+        <w:jc w:val="both"/>
+        <w:rPr>
+          <w:sz w:val="20"/>
+          <w:szCs w:val="20"/>
+        </w:rPr>
+      </w:pPr>
+      <w:r>
+        <w:rPr>
+          <w:sz w:val="20"/>
+          <w:szCs w:val="20"/>
+        </w:rPr>
+        <w:t xml:space="preserve">    DDRD &amp;= </w:t>
+      </w:r>
+      <w:proofErr w:type="gramStart"/>
+      <w:r>
+        <w:rPr>
+          <w:sz w:val="20"/>
+          <w:szCs w:val="20"/>
+        </w:rPr>
+        <w:t>~(</w:t>
+      </w:r>
+      <w:proofErr w:type="gramEnd"/>
+      <w:r>
+        <w:rPr>
+          <w:sz w:val="20"/>
+          <w:szCs w:val="20"/>
+        </w:rPr>
+        <w:t>1 &lt;&lt; PD3);    // Initialize PD3 as input</w:t>
+      </w:r>
+    </w:p>
+    <w:p>
+      <w:pPr>
+        <w:spacing w:after="0"/>
+        <w:jc w:val="both"/>
+        <w:rPr>
+          <w:sz w:val="20"/>
+          <w:szCs w:val="20"/>
+        </w:rPr>
+      </w:pPr>
+      <w:r>
+        <w:rPr>
+          <w:sz w:val="20"/>
+          <w:szCs w:val="20"/>
+        </w:rPr>
+        <w:t xml:space="preserve">    PORTD |= (1 &lt;&lt; PD3</w:t>
+      </w:r>
+      <w:proofErr w:type="gramStart"/>
+      <w:r>
+        <w:rPr>
+          <w:sz w:val="20"/>
+          <w:szCs w:val="20"/>
+        </w:rPr>
+        <w:t xml:space="preserve">);   </w:t>
+      </w:r>
+      <w:proofErr w:type="gramEnd"/>
+      <w:r>
+        <w:rPr>
+          <w:sz w:val="20"/>
+          <w:szCs w:val="20"/>
+        </w:rPr>
+        <w:t xml:space="preserve"> // Initialize pull-up resistor of PD3</w:t>
+      </w:r>
+    </w:p>
+    <w:p>
+      <w:pPr>
+        <w:spacing w:after="0"/>
+        <w:jc w:val="both"/>
+        <w:rPr>
+          <w:sz w:val="20"/>
+          <w:szCs w:val="20"/>
+        </w:rPr>
+      </w:pPr>
+      <w:r>
+        <w:rPr>
+          <w:sz w:val="20"/>
+          <w:szCs w:val="20"/>
+        </w:rPr>
+        <w:t xml:space="preserve">          </w:t>
+      </w:r>
+    </w:p>
+    <w:p>
+      <w:pPr>
+        <w:spacing w:after="0"/>
+        <w:jc w:val="both"/>
+        <w:rPr>
+          <w:color w:val="FF0000"/>
+          <w:sz w:val="20"/>
+          <w:szCs w:val="20"/>
+        </w:rPr>
+      </w:pPr>
+      <w:r>
+        <w:rPr>
+          <w:color w:val="FF0000"/>
+          <w:sz w:val="20"/>
+          <w:szCs w:val="20"/>
+        </w:rPr>
+        <w:t xml:space="preserve">    while (1) </w:t>
+      </w:r>
+    </w:p>
+    <w:p>
+      <w:pPr>
+        <w:spacing w:after="0"/>
+        <w:jc w:val="both"/>
+        <w:rPr>
+          <w:sz w:val="20"/>
+          <w:szCs w:val="20"/>
+        </w:rPr>
+      </w:pPr>
+      <w:r>
+        <w:rPr>
+          <w:sz w:val="20"/>
+          <w:szCs w:val="20"/>
+        </w:rPr>
+        <w:t xml:space="preserve">    {</w:t>
+      </w:r>
+    </w:p>
+    <w:p>
+      <w:pPr>
+        <w:spacing w:after="0"/>
+        <w:jc w:val="both"/>
+        <w:rPr>
+          <w:sz w:val="20"/>
+          <w:szCs w:val="20"/>
+        </w:rPr>
+      </w:pPr>
+      <w:r>
+        <w:rPr>
+          <w:sz w:val="20"/>
+          <w:szCs w:val="20"/>
+        </w:rPr>
+        <w:t xml:space="preserve">        if(</w:t>
+      </w:r>
+      <w:proofErr w:type="spellStart"/>
+      <w:r>
+        <w:rPr>
+          <w:sz w:val="20"/>
+          <w:szCs w:val="20"/>
+        </w:rPr>
+        <w:t>interrupt_flag</w:t>
+      </w:r>
+      <w:proofErr w:type="spellEnd"/>
+      <w:r>
+        <w:rPr>
+          <w:sz w:val="20"/>
+          <w:szCs w:val="20"/>
+        </w:rPr>
+        <w:t>)</w:t>
+      </w:r>
+    </w:p>
+    <w:p>
+      <w:pPr>
+        <w:spacing w:after="0"/>
+        <w:jc w:val="both"/>
+        <w:rPr>
+          <w:sz w:val="20"/>
+          <w:szCs w:val="20"/>
+        </w:rPr>
+      </w:pPr>
+      <w:r>
+        <w:rPr>
+          <w:sz w:val="20"/>
+          <w:szCs w:val="20"/>
+        </w:rPr>
+        <w:t xml:space="preserve">        {</w:t>
+      </w:r>
+    </w:p>
+    <w:p>
+      <w:pPr>
+        <w:spacing w:after="0"/>
+        <w:jc w:val="both"/>
+        <w:rPr>
+          <w:sz w:val="20"/>
+          <w:szCs w:val="20"/>
+        </w:rPr>
+      </w:pPr>
+      <w:r>
+        <w:rPr>
+          <w:sz w:val="20"/>
+          <w:szCs w:val="20"/>
+        </w:rPr>
+        <w:t xml:space="preserve">            </w:t>
+      </w:r>
+      <w:proofErr w:type="spellStart"/>
+      <w:r>
+        <w:rPr>
+          <w:sz w:val="20"/>
+          <w:szCs w:val="20"/>
+        </w:rPr>
+        <w:t>interrupt_flag</w:t>
+      </w:r>
+      <w:proofErr w:type="spellEnd"/>
+      <w:r>
+        <w:rPr>
+          <w:sz w:val="20"/>
+          <w:szCs w:val="20"/>
+        </w:rPr>
+        <w:t xml:space="preserve"> = </w:t>
+      </w:r>
+      <w:proofErr w:type="gramStart"/>
+      <w:r>
+        <w:rPr>
+          <w:sz w:val="20"/>
+          <w:szCs w:val="20"/>
+        </w:rPr>
+        <w:t>0;</w:t>
+      </w:r>
+      <w:proofErr w:type="gramEnd"/>
+    </w:p>
+    <w:p>
+      <w:pPr>
+        <w:spacing w:after="0"/>
+        <w:jc w:val="both"/>
+        <w:rPr>
+          <w:sz w:val="20"/>
+          <w:szCs w:val="20"/>
+          <w:lang w:val="el-GR"/>
+        </w:rPr>
+      </w:pPr>
+      <w:r>
+        <w:rPr>
+          <w:sz w:val="20"/>
+          <w:szCs w:val="20"/>
+        </w:rPr>
+        <w:t xml:space="preserve">         </w:t>
+      </w:r>
+    </w:p>
+    <w:p>
+      <w:pPr>
+        <w:spacing w:after="0"/>
+        <w:jc w:val="both"/>
+        <w:rPr>
+          <w:sz w:val="20"/>
+          <w:szCs w:val="20"/>
+        </w:rPr>
+      </w:pPr>
+      <w:r>
+        <w:rPr>
+          <w:sz w:val="20"/>
+          <w:szCs w:val="20"/>
+        </w:rPr>
+        <w:t xml:space="preserve">            </w:t>
+      </w:r>
+      <w:proofErr w:type="gramStart"/>
+      <w:r>
+        <w:rPr>
+          <w:sz w:val="20"/>
+          <w:szCs w:val="20"/>
+        </w:rPr>
+        <w:t>while(</w:t>
+      </w:r>
+      <w:proofErr w:type="gramEnd"/>
+      <w:r>
+        <w:rPr>
+          <w:sz w:val="20"/>
+          <w:szCs w:val="20"/>
+        </w:rPr>
+        <w:t>counter &lt; 5000)     // till 5 seconds pass</w:t>
+      </w:r>
+    </w:p>
+    <w:p>
+      <w:pPr>
+        <w:spacing w:after="0"/>
+        <w:jc w:val="both"/>
+        <w:rPr>
+          <w:sz w:val="20"/>
+          <w:szCs w:val="20"/>
+        </w:rPr>
+      </w:pPr>
+      <w:r>
+        <w:rPr>
+          <w:sz w:val="20"/>
+          <w:szCs w:val="20"/>
+        </w:rPr>
+        <w:t xml:space="preserve">            {</w:t>
+      </w:r>
+    </w:p>
+    <w:p>
+      <w:pPr>
+        <w:spacing w:after="0"/>
+        <w:jc w:val="both"/>
+        <w:rPr>
+          <w:sz w:val="20"/>
+          <w:szCs w:val="20"/>
+        </w:rPr>
+      </w:pPr>
+      <w:r>
+        <w:rPr>
+          <w:sz w:val="20"/>
+          <w:szCs w:val="20"/>
+        </w:rPr>
+        <w:t xml:space="preserve">                PORTB = 0x</w:t>
+      </w:r>
+      <w:proofErr w:type="gramStart"/>
+      <w:r>
+        <w:rPr>
+          <w:sz w:val="20"/>
+          <w:szCs w:val="20"/>
+        </w:rPr>
+        <w:t xml:space="preserve">01;   </w:t>
+      </w:r>
+      <w:proofErr w:type="gramEnd"/>
+      <w:r>
+        <w:rPr>
+          <w:sz w:val="20"/>
+          <w:szCs w:val="20"/>
+        </w:rPr>
+        <w:t xml:space="preserve">      // open led PB0</w:t>
+      </w:r>
+    </w:p>
+    <w:p>
+      <w:pPr>
+        <w:spacing w:after="0"/>
+        <w:jc w:val="both"/>
+        <w:rPr>
+          <w:sz w:val="20"/>
+          <w:szCs w:val="20"/>
+        </w:rPr>
+      </w:pPr>
+      <w:r>
+        <w:rPr>
+          <w:sz w:val="20"/>
+          <w:szCs w:val="20"/>
+        </w:rPr>
+        <w:t xml:space="preserve">                _</w:t>
+      </w:r>
+      <w:proofErr w:type="spellStart"/>
+      <w:r>
+        <w:rPr>
+          <w:sz w:val="20"/>
+          <w:szCs w:val="20"/>
+        </w:rPr>
+        <w:t>delay_</w:t>
+      </w:r>
+      <w:proofErr w:type="gramStart"/>
+      <w:r>
+        <w:rPr>
+          <w:sz w:val="20"/>
+          <w:szCs w:val="20"/>
+        </w:rPr>
+        <w:t>ms</w:t>
+      </w:r>
+      <w:proofErr w:type="spellEnd"/>
+      <w:r>
+        <w:rPr>
+          <w:sz w:val="20"/>
+          <w:szCs w:val="20"/>
+        </w:rPr>
+        <w:t>(</w:t>
+      </w:r>
+      <w:proofErr w:type="gramEnd"/>
+      <w:r>
+        <w:rPr>
+          <w:sz w:val="20"/>
+          <w:szCs w:val="20"/>
+        </w:rPr>
+        <w:t>1);         // delay 1 msec</w:t>
+      </w:r>
+    </w:p>
+    <w:p>
+      <w:pPr>
+        <w:spacing w:after="0"/>
+        <w:jc w:val="both"/>
+        <w:rPr>
+          <w:sz w:val="20"/>
+          <w:szCs w:val="20"/>
+        </w:rPr>
+      </w:pPr>
+      <w:r>
+        <w:rPr>
+          <w:sz w:val="20"/>
+          <w:szCs w:val="20"/>
+        </w:rPr>
+        <w:t xml:space="preserve">                counter+</w:t>
+      </w:r>
+      <w:proofErr w:type="gramStart"/>
+      <w:r>
+        <w:rPr>
+          <w:sz w:val="20"/>
+          <w:szCs w:val="20"/>
+        </w:rPr>
+        <w:t>+;</w:t>
+      </w:r>
+      <w:proofErr w:type="gramEnd"/>
+    </w:p>
+    <w:p>
+      <w:pPr>
+        <w:spacing w:after="0"/>
+        <w:jc w:val="both"/>
+        <w:rPr>
+          <w:sz w:val="20"/>
+          <w:szCs w:val="20"/>
+        </w:rPr>
+      </w:pPr>
+      <w:r>
+        <w:rPr>
+          <w:sz w:val="20"/>
+          <w:szCs w:val="20"/>
+        </w:rPr>
+        <w:t xml:space="preserve">                </w:t>
+      </w:r>
+    </w:p>
+    <w:p>
+      <w:pPr>
+        <w:spacing w:after="0"/>
+        <w:jc w:val="both"/>
+        <w:rPr>
+          <w:b/>
+          <w:bCs/>
+          <w:sz w:val="20"/>
+          <w:szCs w:val="20"/>
+        </w:rPr>
+      </w:pPr>
+      <w:r>
+        <w:rPr>
+          <w:b/>
+          <w:bCs/>
+          <w:sz w:val="20"/>
+          <w:szCs w:val="20"/>
+        </w:rPr>
+        <w:t xml:space="preserve">                // if interrupt flag is set again </w:t>
+      </w:r>
+    </w:p>
+    <w:p>
+      <w:pPr>
+        <w:spacing w:after="0"/>
+        <w:jc w:val="both"/>
+        <w:rPr>
+          <w:b/>
+          <w:bCs/>
+          <w:sz w:val="20"/>
+          <w:szCs w:val="20"/>
+        </w:rPr>
+      </w:pPr>
+      <w:r>
+        <w:rPr>
+          <w:b/>
+          <w:bCs/>
+          <w:sz w:val="20"/>
+          <w:szCs w:val="20"/>
+        </w:rPr>
+        <w:t xml:space="preserve">                if(</w:t>
+      </w:r>
+      <w:proofErr w:type="spellStart"/>
+      <w:r>
+        <w:rPr>
+          <w:b/>
+          <w:bCs/>
+          <w:sz w:val="20"/>
+          <w:szCs w:val="20"/>
+        </w:rPr>
+        <w:t>interrupt_flag</w:t>
+      </w:r>
+      <w:proofErr w:type="spellEnd"/>
+      <w:r>
+        <w:rPr>
+          <w:b/>
+          <w:bCs/>
+          <w:sz w:val="20"/>
+          <w:szCs w:val="20"/>
+        </w:rPr>
+        <w:t>)</w:t>
+      </w:r>
+    </w:p>
+    <w:p>
+      <w:pPr>
+        <w:spacing w:after="0"/>
+        <w:jc w:val="both"/>
+        <w:rPr>
+          <w:b/>
+          <w:bCs/>
+          <w:sz w:val="20"/>
+          <w:szCs w:val="20"/>
+        </w:rPr>
+      </w:pPr>
+      <w:r>
+        <w:rPr>
+          <w:b/>
+          <w:bCs/>
+          <w:sz w:val="20"/>
+          <w:szCs w:val="20"/>
+        </w:rPr>
+        <w:t xml:space="preserve">                {</w:t>
+      </w:r>
+    </w:p>
+    <w:p>
+      <w:pPr>
+        <w:spacing w:after="0"/>
+        <w:jc w:val="both"/>
+        <w:rPr>
+          <w:b/>
+          <w:bCs/>
+          <w:sz w:val="20"/>
+          <w:szCs w:val="20"/>
+        </w:rPr>
+      </w:pPr>
+      <w:r>
+        <w:rPr>
+          <w:b/>
+          <w:bCs/>
+          <w:sz w:val="20"/>
+          <w:szCs w:val="20"/>
+        </w:rPr>
+        <w:t xml:space="preserve">                    </w:t>
+      </w:r>
+      <w:proofErr w:type="spellStart"/>
+      <w:r>
+        <w:rPr>
+          <w:b/>
+          <w:bCs/>
+          <w:sz w:val="20"/>
+          <w:szCs w:val="20"/>
+        </w:rPr>
+        <w:t>interrupt_flag</w:t>
+      </w:r>
+      <w:proofErr w:type="spellEnd"/>
+      <w:r>
+        <w:rPr>
+          <w:b/>
+          <w:bCs/>
+          <w:sz w:val="20"/>
+          <w:szCs w:val="20"/>
+        </w:rPr>
+        <w:t xml:space="preserve"> = </w:t>
+      </w:r>
+      <w:proofErr w:type="gramStart"/>
+      <w:r>
+        <w:rPr>
+          <w:b/>
+          <w:bCs/>
+          <w:sz w:val="20"/>
+          <w:szCs w:val="20"/>
+        </w:rPr>
+        <w:t>0;</w:t>
+      </w:r>
+      <w:proofErr w:type="gramEnd"/>
+    </w:p>
+    <w:p>
+      <w:pPr>
+        <w:spacing w:after="0"/>
+        <w:jc w:val="both"/>
+        <w:rPr>
+          <w:b/>
+          <w:bCs/>
+          <w:sz w:val="20"/>
+          <w:szCs w:val="20"/>
+        </w:rPr>
+      </w:pPr>
+      <w:r>
+        <w:rPr>
+          <w:b/>
+          <w:bCs/>
+          <w:sz w:val="20"/>
+          <w:szCs w:val="20"/>
+        </w:rPr>
+        <w:t xml:space="preserve">                    counter = </w:t>
+      </w:r>
+      <w:proofErr w:type="gramStart"/>
+      <w:r>
+        <w:rPr>
+          <w:b/>
+          <w:bCs/>
+          <w:sz w:val="20"/>
+          <w:szCs w:val="20"/>
+        </w:rPr>
+        <w:t xml:space="preserve">500;   </w:t>
+      </w:r>
+      <w:proofErr w:type="gramEnd"/>
+      <w:r>
+        <w:rPr>
+          <w:b/>
+          <w:bCs/>
+          <w:sz w:val="20"/>
+          <w:szCs w:val="20"/>
+        </w:rPr>
+        <w:t xml:space="preserve"> // reset the timer of 5 seconds</w:t>
+      </w:r>
+    </w:p>
+    <w:p>
+      <w:pPr>
+        <w:spacing w:after="0"/>
+        <w:jc w:val="both"/>
+        <w:rPr>
+          <w:b/>
+          <w:bCs/>
+          <w:sz w:val="20"/>
+          <w:szCs w:val="20"/>
+        </w:rPr>
+      </w:pPr>
+      <w:r>
+        <w:rPr>
+          <w:b/>
+          <w:bCs/>
+          <w:sz w:val="20"/>
+          <w:szCs w:val="20"/>
+        </w:rPr>
+        <w:t xml:space="preserve">                    /*counter=500 and not 0 because we have a delay of 0.5 seconds</w:t>
+      </w:r>
+    </w:p>
+    <w:p>
+      <w:pPr>
+        <w:spacing w:after="0"/>
+        <w:jc w:val="both"/>
+        <w:rPr>
+          <w:b/>
+          <w:bCs/>
+          <w:sz w:val="20"/>
+          <w:szCs w:val="20"/>
+        </w:rPr>
+      </w:pPr>
+      <w:r>
+        <w:rPr>
+          <w:b/>
+          <w:bCs/>
+          <w:sz w:val="20"/>
+          <w:szCs w:val="20"/>
+        </w:rPr>
+        <w:t xml:space="preserve">                     </w:t>
+      </w:r>
+      <w:proofErr w:type="gramStart"/>
+      <w:r>
+        <w:rPr>
+          <w:b/>
+          <w:bCs/>
+          <w:sz w:val="20"/>
+          <w:szCs w:val="20"/>
+        </w:rPr>
+        <w:t>so</w:t>
+      </w:r>
+      <w:proofErr w:type="gramEnd"/>
+      <w:r>
+        <w:rPr>
+          <w:b/>
+          <w:bCs/>
+          <w:sz w:val="20"/>
+          <w:szCs w:val="20"/>
+        </w:rPr>
+        <w:t xml:space="preserve"> we need to adjust the counter as if it counted these seconds too*/</w:t>
+      </w:r>
+    </w:p>
+    <w:p>
+      <w:pPr>
+        <w:spacing w:after="0"/>
+        <w:jc w:val="both"/>
+        <w:rPr>
+          <w:b/>
+          <w:bCs/>
+          <w:sz w:val="20"/>
+          <w:szCs w:val="20"/>
+        </w:rPr>
+      </w:pPr>
+      <w:r>
+        <w:rPr>
+          <w:b/>
+          <w:bCs/>
+          <w:sz w:val="20"/>
+          <w:szCs w:val="20"/>
+        </w:rPr>
+        <w:t xml:space="preserve">                    PORTB = 0x3</w:t>
+      </w:r>
+      <w:proofErr w:type="gramStart"/>
+      <w:r>
+        <w:rPr>
+          <w:b/>
+          <w:bCs/>
+          <w:sz w:val="20"/>
+          <w:szCs w:val="20"/>
+        </w:rPr>
+        <w:t xml:space="preserve">F;   </w:t>
+      </w:r>
+      <w:proofErr w:type="gramEnd"/>
+      <w:r>
+        <w:rPr>
+          <w:b/>
+          <w:bCs/>
+          <w:sz w:val="20"/>
+          <w:szCs w:val="20"/>
+        </w:rPr>
+        <w:t xml:space="preserve">  // open PB5-PB0</w:t>
+      </w:r>
+    </w:p>
+    <w:p>
+      <w:pPr>
+        <w:spacing w:after="0"/>
+        <w:jc w:val="both"/>
+        <w:rPr>
+          <w:b/>
+          <w:bCs/>
+          <w:sz w:val="20"/>
+          <w:szCs w:val="20"/>
+        </w:rPr>
+      </w:pPr>
+      <w:r>
+        <w:rPr>
+          <w:b/>
+          <w:bCs/>
+          <w:sz w:val="20"/>
+          <w:szCs w:val="20"/>
+        </w:rPr>
+        <w:t xml:space="preserve">                    _</w:t>
+      </w:r>
+      <w:proofErr w:type="spellStart"/>
+      <w:r>
+        <w:rPr>
+          <w:b/>
+          <w:bCs/>
+          <w:sz w:val="20"/>
+          <w:szCs w:val="20"/>
+        </w:rPr>
+        <w:t>delay_</w:t>
+      </w:r>
+      <w:proofErr w:type="gramStart"/>
+      <w:r>
+        <w:rPr>
+          <w:b/>
+          <w:bCs/>
+          <w:sz w:val="20"/>
+          <w:szCs w:val="20"/>
+        </w:rPr>
+        <w:t>ms</w:t>
+      </w:r>
+      <w:proofErr w:type="spellEnd"/>
+      <w:r>
+        <w:rPr>
+          <w:b/>
+          <w:bCs/>
+          <w:sz w:val="20"/>
+          <w:szCs w:val="20"/>
+        </w:rPr>
+        <w:t>(</w:t>
+      </w:r>
+      <w:proofErr w:type="gramEnd"/>
+      <w:r>
+        <w:rPr>
+          <w:b/>
+          <w:bCs/>
+          <w:sz w:val="20"/>
+          <w:szCs w:val="20"/>
+        </w:rPr>
+        <w:t>500);   // delay 0.5 sec</w:t>
+      </w:r>
+    </w:p>
+    <w:p>
+      <w:pPr>
+        <w:spacing w:after="0"/>
+        <w:jc w:val="both"/>
+        <w:rPr>
+          <w:b/>
+          <w:bCs/>
+          <w:sz w:val="20"/>
+          <w:szCs w:val="20"/>
+        </w:rPr>
+      </w:pPr>
+      <w:r>
+        <w:rPr>
+          <w:b/>
+          <w:bCs/>
+          <w:sz w:val="20"/>
+          <w:szCs w:val="20"/>
+        </w:rPr>
+        <w:t xml:space="preserve">                   PORTB = 0x</w:t>
+      </w:r>
+      <w:proofErr w:type="gramStart"/>
+      <w:r>
+        <w:rPr>
+          <w:b/>
+          <w:bCs/>
+          <w:sz w:val="20"/>
+          <w:szCs w:val="20"/>
+        </w:rPr>
+        <w:t xml:space="preserve">01;   </w:t>
+      </w:r>
+      <w:proofErr w:type="gramEnd"/>
+      <w:r>
+        <w:rPr>
+          <w:b/>
+          <w:bCs/>
+          <w:sz w:val="20"/>
+          <w:szCs w:val="20"/>
+        </w:rPr>
+        <w:t xml:space="preserve">   // open only PB0</w:t>
+      </w:r>
+    </w:p>
+    <w:p>
+      <w:pPr>
+        <w:spacing w:after="0"/>
+        <w:jc w:val="both"/>
+        <w:rPr>
+          <w:b/>
+          <w:bCs/>
+          <w:sz w:val="20"/>
+          <w:szCs w:val="20"/>
+        </w:rPr>
+      </w:pPr>
+      <w:r>
+        <w:rPr>
+          <w:b/>
+          <w:bCs/>
+          <w:sz w:val="20"/>
+          <w:szCs w:val="20"/>
+        </w:rPr>
+        <w:t xml:space="preserve">                } </w:t>
+      </w:r>
+    </w:p>
+    <w:p>
+      <w:pPr>
+        <w:spacing w:after="0"/>
+        <w:jc w:val="both"/>
+        <w:rPr>
+          <w:sz w:val="20"/>
+          <w:szCs w:val="20"/>
+        </w:rPr>
+      </w:pPr>
+      <w:r>
+        <w:rPr>
+          <w:sz w:val="20"/>
+          <w:szCs w:val="20"/>
+        </w:rPr>
+        <w:t xml:space="preserve">            }</w:t>
+      </w:r>
+    </w:p>
+    <w:p>
+      <w:pPr>
+        <w:spacing w:after="0"/>
+        <w:jc w:val="both"/>
+        <w:rPr>
+          <w:sz w:val="20"/>
+          <w:szCs w:val="20"/>
+        </w:rPr>
+      </w:pPr>
+      <w:r>
+        <w:rPr>
+          <w:sz w:val="20"/>
+          <w:szCs w:val="20"/>
+        </w:rPr>
+        <w:t xml:space="preserve">            // Turn off PB0 LED of PORTB after 5sec</w:t>
+      </w:r>
+    </w:p>
+    <w:p>
+      <w:pPr>
+        <w:spacing w:after="0"/>
+        <w:jc w:val="both"/>
+        <w:rPr>
+          <w:sz w:val="20"/>
+          <w:szCs w:val="20"/>
+        </w:rPr>
+      </w:pPr>
+      <w:r>
+        <w:rPr>
+          <w:sz w:val="20"/>
+          <w:szCs w:val="20"/>
+        </w:rPr>
+        <w:t xml:space="preserve">            PORTB = </w:t>
+      </w:r>
+      <w:proofErr w:type="gramStart"/>
+      <w:r>
+        <w:rPr>
+          <w:sz w:val="20"/>
+          <w:szCs w:val="20"/>
+        </w:rPr>
+        <w:t>0x00;</w:t>
+      </w:r>
+      <w:proofErr w:type="gramEnd"/>
+      <w:r>
+        <w:rPr>
+          <w:sz w:val="20"/>
+          <w:szCs w:val="20"/>
+        </w:rPr>
+        <w:t xml:space="preserve">    </w:t>
+      </w:r>
+    </w:p>
+    <w:p>
+      <w:pPr>
+        <w:spacing w:after="0"/>
+        <w:jc w:val="both"/>
+        <w:rPr>
+          <w:sz w:val="20"/>
+          <w:szCs w:val="20"/>
+        </w:rPr>
+      </w:pPr>
+      <w:r>
+        <w:rPr>
+          <w:sz w:val="20"/>
+          <w:szCs w:val="20"/>
+        </w:rPr>
+        <w:t xml:space="preserve">        }</w:t>
+      </w:r>
+    </w:p>
+    <w:p>
+      <w:pPr>
+        <w:spacing w:after="0"/>
+        <w:jc w:val="both"/>
+        <w:rPr>
+          <w:sz w:val="20"/>
+          <w:szCs w:val="20"/>
+        </w:rPr>
+      </w:pPr>
+      <w:r>
+        <w:rPr>
+          <w:sz w:val="20"/>
+          <w:szCs w:val="20"/>
+        </w:rPr>
+        <w:t xml:space="preserve">    }</w:t>
+      </w:r>
+    </w:p>
+    <w:p>
+      <w:pPr>
+        <w:spacing w:after="0"/>
+        <w:jc w:val="both"/>
+        <w:rPr>
+          <w:sz w:val="20"/>
+          <w:szCs w:val="20"/>
+        </w:rPr>
+      </w:pPr>
+      <w:r>
+        <w:rPr>
+          <w:sz w:val="20"/>
+          <w:szCs w:val="20"/>
+        </w:rPr>
+        <w:t xml:space="preserve">    return </w:t>
+      </w:r>
+      <w:proofErr w:type="gramStart"/>
+      <w:r>
+        <w:rPr>
+          <w:sz w:val="20"/>
+          <w:szCs w:val="20"/>
+        </w:rPr>
+        <w:t>0;</w:t>
+      </w:r>
+      <w:proofErr w:type="gramEnd"/>
+    </w:p>
+    <w:p>
+      <w:pPr>
+        <w:spacing w:after="0"/>
+        <w:jc w:val="both"/>
+        <w:rPr>
+          <w:sz w:val="20"/>
+          <w:szCs w:val="20"/>
+        </w:rPr>
+      </w:pPr>
+      <w:r>
+        <w:rPr>
+          <w:sz w:val="20"/>
+          <w:szCs w:val="20"/>
+        </w:rPr>
+        <w:t>}</w:t>
       </w:r>
     </w:p>
     <w:sectPr>

</xml_diff>